<commit_message>
Added Unsupervised Learning Document
</commit_message>
<xml_diff>
--- a/Documents/Unsupervised Learning.docx
+++ b/Documents/Unsupervised Learning.docx
@@ -6,39 +6,41 @@
       <w:pPr>
         <w:rPr>
           <w:b/>
-          <w:sz w:val="36"/>
-          <w:szCs w:val="36"/>
+          <w:sz w:val="32"/>
+          <w:szCs w:val="32"/>
         </w:rPr>
       </w:pPr>
       <w:r>
         <w:rPr>
           <w:b/>
-          <w:sz w:val="36"/>
-          <w:szCs w:val="36"/>
+          <w:sz w:val="32"/>
+          <w:szCs w:val="32"/>
         </w:rPr>
         <w:t xml:space="preserve">Unsupervised Learning </w:t>
       </w:r>
     </w:p>
     <w:p>
+      <w:r>
+        <w:t xml:space="preserve">Unsupervised Learning is performed when we are trying to predict labels for the unlabelled dataset. </w:t>
+      </w:r>
+    </w:p>
+    <w:p>
       <w:pPr>
         <w:rPr>
-          <w:sz w:val="28"/>
-          <w:szCs w:val="28"/>
+          <w:b/>
         </w:rPr>
       </w:pPr>
       <w:r>
         <w:rPr>
-          <w:sz w:val="28"/>
-          <w:szCs w:val="28"/>
+          <w:b/>
         </w:rPr>
-        <w:t>Unsupervised</w:t>
+        <w:t>Feature Engineering</w:t>
       </w:r>
       <w:r>
         <w:rPr>
-          <w:sz w:val="28"/>
-          <w:szCs w:val="28"/>
+          <w:b/>
         </w:rPr>
-        <w:t xml:space="preserve"> Learning is performed when we are trying to predict labels for the unlabelled dataset. </w:t>
+        <w:t xml:space="preserve">: </w:t>
       </w:r>
     </w:p>
     <w:p>
@@ -50,18 +52,109 @@
         </w:numPr>
       </w:pPr>
       <w:r>
+        <w:t>In Unsupervised learning first we did feature engineering, in which we first validated the entire file and removed the missing values</w:t>
+      </w:r>
+    </w:p>
+    <w:p>
+      <w:pPr>
+        <w:pStyle w:val="ListParagraph"/>
+      </w:pPr>
+      <w:r>
         <w:rPr>
-          <w:sz w:val="28"/>
-          <w:szCs w:val="28"/>
+          <w:noProof/>
+          <w:lang w:eastAsia="en-IN"/>
         </w:rPr>
-        <w:t xml:space="preserve">In Unsupervised learning first we did feature engineering, in which </w:t>
-      </w:r>
+        <w:drawing>
+          <wp:inline distT="0" distB="0" distL="0" distR="0" wp14:anchorId="1438C589" wp14:editId="4FCBFB6E">
+            <wp:extent cx="5731510" cy="1381125"/>
+            <wp:effectExtent l="0" t="0" r="2540" b="9525"/>
+            <wp:docPr id="1" name="Picture 1"/>
+            <wp:cNvGraphicFramePr>
+              <a:graphicFrameLocks xmlns:a="http://schemas.openxmlformats.org/drawingml/2006/main" noChangeAspect="1"/>
+            </wp:cNvGraphicFramePr>
+            <a:graphic xmlns:a="http://schemas.openxmlformats.org/drawingml/2006/main">
+              <a:graphicData uri="http://schemas.openxmlformats.org/drawingml/2006/picture">
+                <pic:pic xmlns:pic="http://schemas.openxmlformats.org/drawingml/2006/picture">
+                  <pic:nvPicPr>
+                    <pic:cNvPr id="1" name=""/>
+                    <pic:cNvPicPr/>
+                  </pic:nvPicPr>
+                  <pic:blipFill>
+                    <a:blip r:embed="rId5"/>
+                    <a:stretch>
+                      <a:fillRect/>
+                    </a:stretch>
+                  </pic:blipFill>
+                  <pic:spPr>
+                    <a:xfrm>
+                      <a:off x="0" y="0"/>
+                      <a:ext cx="5731510" cy="1381125"/>
+                    </a:xfrm>
+                    <a:prstGeom prst="rect">
+                      <a:avLst/>
+                    </a:prstGeom>
+                  </pic:spPr>
+                </pic:pic>
+              </a:graphicData>
+            </a:graphic>
+          </wp:inline>
+        </w:drawing>
+      </w:r>
+    </w:p>
+    <w:p>
+      <w:pPr>
+        <w:pStyle w:val="ListParagraph"/>
+      </w:pPr>
+    </w:p>
+    <w:p>
+      <w:pPr>
+        <w:pStyle w:val="ListParagraph"/>
+      </w:pPr>
+    </w:p>
+    <w:p>
+      <w:pPr>
+        <w:pStyle w:val="ListParagraph"/>
+      </w:pPr>
       <w:r>
         <w:rPr>
-          <w:sz w:val="28"/>
-          <w:szCs w:val="28"/>
+          <w:noProof/>
+          <w:lang w:eastAsia="en-IN"/>
         </w:rPr>
-        <w:t>we first validated the entire file and removed the missing values</w:t>
+        <w:drawing>
+          <wp:inline distT="0" distB="0" distL="0" distR="0" wp14:anchorId="5F9B5A0C" wp14:editId="28A1A753">
+            <wp:extent cx="5731510" cy="2014855"/>
+            <wp:effectExtent l="0" t="0" r="2540" b="4445"/>
+            <wp:docPr id="4" name="Picture 4"/>
+            <wp:cNvGraphicFramePr>
+              <a:graphicFrameLocks xmlns:a="http://schemas.openxmlformats.org/drawingml/2006/main" noChangeAspect="1"/>
+            </wp:cNvGraphicFramePr>
+            <a:graphic xmlns:a="http://schemas.openxmlformats.org/drawingml/2006/main">
+              <a:graphicData uri="http://schemas.openxmlformats.org/drawingml/2006/picture">
+                <pic:pic xmlns:pic="http://schemas.openxmlformats.org/drawingml/2006/picture">
+                  <pic:nvPicPr>
+                    <pic:cNvPr id="1" name=""/>
+                    <pic:cNvPicPr/>
+                  </pic:nvPicPr>
+                  <pic:blipFill>
+                    <a:blip r:embed="rId6"/>
+                    <a:stretch>
+                      <a:fillRect/>
+                    </a:stretch>
+                  </pic:blipFill>
+                  <pic:spPr>
+                    <a:xfrm>
+                      <a:off x="0" y="0"/>
+                      <a:ext cx="5731510" cy="2014855"/>
+                    </a:xfrm>
+                    <a:prstGeom prst="rect">
+                      <a:avLst/>
+                    </a:prstGeom>
+                  </pic:spPr>
+                </pic:pic>
+              </a:graphicData>
+            </a:graphic>
+          </wp:inline>
+        </w:drawing>
       </w:r>
     </w:p>
     <w:p>
@@ -73,12 +166,95 @@
         </w:numPr>
       </w:pPr>
       <w:r>
+        <w:t xml:space="preserve">Some columns that seemed relevant to us, we interpolated those values </w:t>
+      </w:r>
+    </w:p>
+    <w:p>
+      <w:pPr>
+        <w:pStyle w:val="ListParagraph"/>
+      </w:pPr>
+    </w:p>
+    <w:p>
+      <w:pPr>
+        <w:pStyle w:val="ListParagraph"/>
+      </w:pPr>
+      <w:r>
         <w:rPr>
-          <w:sz w:val="28"/>
-          <w:szCs w:val="28"/>
+          <w:noProof/>
+          <w:lang w:eastAsia="en-IN"/>
         </w:rPr>
-        <w:t xml:space="preserve">Some columns that seemed relevant to us, we interpolated those values </w:t>
-      </w:r>
+        <w:drawing>
+          <wp:inline distT="0" distB="0" distL="0" distR="0" wp14:anchorId="50B8F67F" wp14:editId="4544C1D3">
+            <wp:extent cx="5731510" cy="1849755"/>
+            <wp:effectExtent l="0" t="0" r="2540" b="0"/>
+            <wp:docPr id="3" name="Picture 3"/>
+            <wp:cNvGraphicFramePr>
+              <a:graphicFrameLocks xmlns:a="http://schemas.openxmlformats.org/drawingml/2006/main" noChangeAspect="1"/>
+            </wp:cNvGraphicFramePr>
+            <a:graphic xmlns:a="http://schemas.openxmlformats.org/drawingml/2006/main">
+              <a:graphicData uri="http://schemas.openxmlformats.org/drawingml/2006/picture">
+                <pic:pic xmlns:pic="http://schemas.openxmlformats.org/drawingml/2006/picture">
+                  <pic:nvPicPr>
+                    <pic:cNvPr id="1" name=""/>
+                    <pic:cNvPicPr/>
+                  </pic:nvPicPr>
+                  <pic:blipFill>
+                    <a:blip r:embed="rId7"/>
+                    <a:stretch>
+                      <a:fillRect/>
+                    </a:stretch>
+                  </pic:blipFill>
+                  <pic:spPr>
+                    <a:xfrm>
+                      <a:off x="0" y="0"/>
+                      <a:ext cx="5731510" cy="1849755"/>
+                    </a:xfrm>
+                    <a:prstGeom prst="rect">
+                      <a:avLst/>
+                    </a:prstGeom>
+                  </pic:spPr>
+                </pic:pic>
+              </a:graphicData>
+            </a:graphic>
+          </wp:inline>
+        </w:drawing>
+      </w:r>
+    </w:p>
+    <w:p>
+      <w:pPr>
+        <w:pStyle w:val="ListParagraph"/>
+      </w:pPr>
+    </w:p>
+    <w:p>
+      <w:pPr>
+        <w:pStyle w:val="ListParagraph"/>
+      </w:pPr>
+    </w:p>
+    <w:p>
+      <w:pPr>
+        <w:pStyle w:val="ListParagraph"/>
+      </w:pPr>
+    </w:p>
+    <w:p>
+      <w:pPr>
+        <w:pStyle w:val="ListParagraph"/>
+      </w:pPr>
+    </w:p>
+    <w:p>
+      <w:pPr>
+        <w:pStyle w:val="ListParagraph"/>
+      </w:pPr>
+    </w:p>
+    <w:p>
+      <w:pPr>
+        <w:pStyle w:val="ListParagraph"/>
+      </w:pPr>
+    </w:p>
+    <w:p/>
+    <w:p>
+      <w:pPr>
+        <w:pStyle w:val="ListParagraph"/>
+      </w:pPr>
     </w:p>
     <w:p>
       <w:pPr>
@@ -89,12 +265,64 @@
         </w:numPr>
       </w:pPr>
       <w:r>
+        <w:t xml:space="preserve">Then we chose to convert the categorical columns in the categorical values </w:t>
+      </w:r>
+    </w:p>
+    <w:p>
+      <w:pPr>
+        <w:pStyle w:val="ListParagraph"/>
+      </w:pPr>
+    </w:p>
+    <w:p>
+      <w:pPr>
+        <w:pStyle w:val="ListParagraph"/>
+      </w:pPr>
+      <w:r>
         <w:rPr>
-          <w:sz w:val="28"/>
-          <w:szCs w:val="28"/>
+          <w:noProof/>
+          <w:lang w:eastAsia="en-IN"/>
         </w:rPr>
-        <w:t xml:space="preserve">Then we chose to convert the categorical columns in the categorical values </w:t>
-      </w:r>
+        <w:drawing>
+          <wp:inline distT="0" distB="0" distL="0" distR="0" wp14:anchorId="11A5AC28" wp14:editId="5F251961">
+            <wp:extent cx="5731510" cy="1546225"/>
+            <wp:effectExtent l="0" t="0" r="2540" b="0"/>
+            <wp:docPr id="2" name="Picture 2"/>
+            <wp:cNvGraphicFramePr>
+              <a:graphicFrameLocks xmlns:a="http://schemas.openxmlformats.org/drawingml/2006/main" noChangeAspect="1"/>
+            </wp:cNvGraphicFramePr>
+            <a:graphic xmlns:a="http://schemas.openxmlformats.org/drawingml/2006/main">
+              <a:graphicData uri="http://schemas.openxmlformats.org/drawingml/2006/picture">
+                <pic:pic xmlns:pic="http://schemas.openxmlformats.org/drawingml/2006/picture">
+                  <pic:nvPicPr>
+                    <pic:cNvPr id="1" name=""/>
+                    <pic:cNvPicPr/>
+                  </pic:nvPicPr>
+                  <pic:blipFill>
+                    <a:blip r:embed="rId8"/>
+                    <a:stretch>
+                      <a:fillRect/>
+                    </a:stretch>
+                  </pic:blipFill>
+                  <pic:spPr>
+                    <a:xfrm>
+                      <a:off x="0" y="0"/>
+                      <a:ext cx="5731510" cy="1546225"/>
+                    </a:xfrm>
+                    <a:prstGeom prst="rect">
+                      <a:avLst/>
+                    </a:prstGeom>
+                  </pic:spPr>
+                </pic:pic>
+              </a:graphicData>
+            </a:graphic>
+          </wp:inline>
+        </w:drawing>
+      </w:r>
+    </w:p>
+    <w:p>
+      <w:pPr>
+        <w:pStyle w:val="ListParagraph"/>
+      </w:pPr>
     </w:p>
     <w:p>
       <w:pPr>
@@ -105,12 +333,119 @@
         </w:numPr>
       </w:pPr>
       <w:r>
+        <w:t>We, then chose to normalize the numeric column to put them one scale</w:t>
+      </w:r>
+    </w:p>
+    <w:p>
+      <w:pPr>
+        <w:pStyle w:val="ListParagraph"/>
+      </w:pPr>
+    </w:p>
+    <w:p>
+      <w:pPr>
+        <w:pStyle w:val="ListParagraph"/>
+      </w:pPr>
+      <w:r>
         <w:rPr>
-          <w:sz w:val="28"/>
-          <w:szCs w:val="28"/>
+          <w:noProof/>
+          <w:lang w:eastAsia="en-IN"/>
         </w:rPr>
-        <w:t>We, then chose to normalize the numeric column to put them one scale</w:t>
-      </w:r>
+        <w:drawing>
+          <wp:inline distT="0" distB="0" distL="0" distR="0" wp14:anchorId="353DA8F6" wp14:editId="63054744">
+            <wp:extent cx="5731510" cy="4281805"/>
+            <wp:effectExtent l="0" t="0" r="2540" b="4445"/>
+            <wp:docPr id="5" name="Picture 5"/>
+            <wp:cNvGraphicFramePr>
+              <a:graphicFrameLocks xmlns:a="http://schemas.openxmlformats.org/drawingml/2006/main" noChangeAspect="1"/>
+            </wp:cNvGraphicFramePr>
+            <a:graphic xmlns:a="http://schemas.openxmlformats.org/drawingml/2006/main">
+              <a:graphicData uri="http://schemas.openxmlformats.org/drawingml/2006/picture">
+                <pic:pic xmlns:pic="http://schemas.openxmlformats.org/drawingml/2006/picture">
+                  <pic:nvPicPr>
+                    <pic:cNvPr id="1" name=""/>
+                    <pic:cNvPicPr/>
+                  </pic:nvPicPr>
+                  <pic:blipFill>
+                    <a:blip r:embed="rId9"/>
+                    <a:stretch>
+                      <a:fillRect/>
+                    </a:stretch>
+                  </pic:blipFill>
+                  <pic:spPr>
+                    <a:xfrm>
+                      <a:off x="0" y="0"/>
+                      <a:ext cx="5731510" cy="4281805"/>
+                    </a:xfrm>
+                    <a:prstGeom prst="rect">
+                      <a:avLst/>
+                    </a:prstGeom>
+                  </pic:spPr>
+                </pic:pic>
+              </a:graphicData>
+            </a:graphic>
+          </wp:inline>
+        </w:drawing>
+      </w:r>
+    </w:p>
+    <w:p>
+      <w:pPr>
+        <w:pStyle w:val="ListParagraph"/>
+      </w:pPr>
+    </w:p>
+    <w:p>
+      <w:pPr>
+        <w:pStyle w:val="ListParagraph"/>
+      </w:pPr>
+    </w:p>
+    <w:p>
+      <w:pPr>
+        <w:pStyle w:val="ListParagraph"/>
+      </w:pPr>
+    </w:p>
+    <w:p>
+      <w:pPr>
+        <w:pStyle w:val="ListParagraph"/>
+      </w:pPr>
+    </w:p>
+    <w:p>
+      <w:pPr>
+        <w:pStyle w:val="ListParagraph"/>
+      </w:pPr>
+    </w:p>
+    <w:p>
+      <w:pPr>
+        <w:pStyle w:val="ListParagraph"/>
+      </w:pPr>
+    </w:p>
+    <w:p>
+      <w:pPr>
+        <w:pStyle w:val="ListParagraph"/>
+      </w:pPr>
+    </w:p>
+    <w:p>
+      <w:pPr>
+        <w:pStyle w:val="ListParagraph"/>
+      </w:pPr>
+    </w:p>
+    <w:p>
+      <w:pPr>
+        <w:pStyle w:val="ListParagraph"/>
+      </w:pPr>
+    </w:p>
+    <w:p>
+      <w:pPr>
+        <w:pStyle w:val="ListParagraph"/>
+      </w:pPr>
+    </w:p>
+    <w:p>
+      <w:pPr>
+        <w:pStyle w:val="ListParagraph"/>
+      </w:pPr>
+    </w:p>
+    <w:p>
+      <w:pPr>
+        <w:pStyle w:val="ListParagraph"/>
+      </w:pPr>
     </w:p>
     <w:p>
       <w:pPr>
@@ -121,11 +456,112 @@
         </w:numPr>
       </w:pPr>
       <w:r>
+        <w:t>After which we created a correlation plot and removed the most correlated columns which weren’t relevant to us.</w:t>
+      </w:r>
+    </w:p>
+    <w:p>
+      <w:pPr>
+        <w:ind w:left="360"/>
+      </w:pPr>
+      <w:r>
         <w:rPr>
-          <w:sz w:val="28"/>
-          <w:szCs w:val="28"/>
+          <w:noProof/>
+          <w:lang w:eastAsia="en-IN"/>
         </w:rPr>
-        <w:t>After which we created a correlation plot and removed the most correlated columns which weren’t relevant to us.</w:t>
+        <w:drawing>
+          <wp:inline distT="0" distB="0" distL="0" distR="0" wp14:anchorId="4620CF75" wp14:editId="3D91B04F">
+            <wp:extent cx="5731510" cy="3068955"/>
+            <wp:effectExtent l="0" t="0" r="2540" b="0"/>
+            <wp:docPr id="6" name="Picture 6"/>
+            <wp:cNvGraphicFramePr>
+              <a:graphicFrameLocks xmlns:a="http://schemas.openxmlformats.org/drawingml/2006/main" noChangeAspect="1"/>
+            </wp:cNvGraphicFramePr>
+            <a:graphic xmlns:a="http://schemas.openxmlformats.org/drawingml/2006/main">
+              <a:graphicData uri="http://schemas.openxmlformats.org/drawingml/2006/picture">
+                <pic:pic xmlns:pic="http://schemas.openxmlformats.org/drawingml/2006/picture">
+                  <pic:nvPicPr>
+                    <pic:cNvPr id="1" name=""/>
+                    <pic:cNvPicPr/>
+                  </pic:nvPicPr>
+                  <pic:blipFill>
+                    <a:blip r:embed="rId10"/>
+                    <a:stretch>
+                      <a:fillRect/>
+                    </a:stretch>
+                  </pic:blipFill>
+                  <pic:spPr>
+                    <a:xfrm>
+                      <a:off x="0" y="0"/>
+                      <a:ext cx="5731510" cy="3068955"/>
+                    </a:xfrm>
+                    <a:prstGeom prst="rect">
+                      <a:avLst/>
+                    </a:prstGeom>
+                  </pic:spPr>
+                </pic:pic>
+              </a:graphicData>
+            </a:graphic>
+          </wp:inline>
+        </w:drawing>
+      </w:r>
+    </w:p>
+    <w:p>
+      <w:pPr>
+        <w:ind w:left="360"/>
+      </w:pPr>
+      <w:r>
+        <w:rPr>
+          <w:noProof/>
+          <w:lang w:eastAsia="en-IN"/>
+        </w:rPr>
+        <w:drawing>
+          <wp:inline distT="0" distB="0" distL="0" distR="0">
+            <wp:extent cx="5731510" cy="4621603"/>
+            <wp:effectExtent l="0" t="0" r="2540" b="7620"/>
+            <wp:docPr id="7" name="Picture 7" descr="C:\Users\sweta\AppData\Local\Microsoft\Windows\INetCacheContent.Word\Correltion_Matrix.png"/>
+            <wp:cNvGraphicFramePr>
+              <a:graphicFrameLocks xmlns:a="http://schemas.openxmlformats.org/drawingml/2006/main" noChangeAspect="1"/>
+            </wp:cNvGraphicFramePr>
+            <a:graphic xmlns:a="http://schemas.openxmlformats.org/drawingml/2006/main">
+              <a:graphicData uri="http://schemas.openxmlformats.org/drawingml/2006/picture">
+                <pic:pic xmlns:pic="http://schemas.openxmlformats.org/drawingml/2006/picture">
+                  <pic:nvPicPr>
+                    <pic:cNvPr id="0" name="Picture 1" descr="C:\Users\sweta\AppData\Local\Microsoft\Windows\INetCacheContent.Word\Correltion_Matrix.png"/>
+                    <pic:cNvPicPr>
+                      <a:picLocks noChangeAspect="1" noChangeArrowheads="1"/>
+                    </pic:cNvPicPr>
+                  </pic:nvPicPr>
+                  <pic:blipFill>
+                    <a:blip r:embed="rId11">
+                      <a:extLst>
+                        <a:ext uri="{28A0092B-C50C-407E-A947-70E740481C1C}">
+                          <a14:useLocalDpi xmlns:a14="http://schemas.microsoft.com/office/drawing/2010/main" val="0"/>
+                        </a:ext>
+                      </a:extLst>
+                    </a:blip>
+                    <a:srcRect/>
+                    <a:stretch>
+                      <a:fillRect/>
+                    </a:stretch>
+                  </pic:blipFill>
+                  <pic:spPr bwMode="auto">
+                    <a:xfrm>
+                      <a:off x="0" y="0"/>
+                      <a:ext cx="5731510" cy="4621603"/>
+                    </a:xfrm>
+                    <a:prstGeom prst="rect">
+                      <a:avLst/>
+                    </a:prstGeom>
+                    <a:noFill/>
+                    <a:ln>
+                      <a:noFill/>
+                    </a:ln>
+                  </pic:spPr>
+                </pic:pic>
+              </a:graphicData>
+            </a:graphic>
+          </wp:inline>
+        </w:drawing>
       </w:r>
     </w:p>
     <w:p>
@@ -137,14 +573,217 @@
         </w:numPr>
       </w:pPr>
       <w:r>
-        <w:rPr>
-          <w:sz w:val="28"/>
-          <w:szCs w:val="28"/>
-        </w:rPr>
-        <w:t>We then performed PCA – that is principal component analysis and analysed the loadings to check the variables that cause the maximum variance in the dataset.</w:t>
+        <w:lastRenderedPageBreak/>
+        <w:t xml:space="preserve">We then performed PCA – that is principal component analysis and analysed the loadings to check the variables that cause the </w:t>
+      </w:r>
+      <w:r>
+        <w:t>maximum variance in the dataset and reduce the dimensionality</w:t>
+      </w:r>
+      <w:r>
+        <w:t>, so that we get the best features</w:t>
       </w:r>
       <w:bookmarkStart w:id="0" w:name="_GoBack"/>
       <w:bookmarkEnd w:id="0"/>
+    </w:p>
+    <w:p>
+      <w:pPr>
+        <w:pStyle w:val="ListParagraph"/>
+      </w:pPr>
+    </w:p>
+    <w:p>
+      <w:pPr>
+        <w:pStyle w:val="ListParagraph"/>
+      </w:pPr>
+      <w:r>
+        <w:rPr>
+          <w:noProof/>
+          <w:lang w:eastAsia="en-IN"/>
+        </w:rPr>
+        <w:drawing>
+          <wp:inline distT="0" distB="0" distL="0" distR="0" wp14:anchorId="54B1733C" wp14:editId="222DEA6E">
+            <wp:extent cx="5731510" cy="1334770"/>
+            <wp:effectExtent l="0" t="0" r="2540" b="0"/>
+            <wp:docPr id="8" name="Picture 8"/>
+            <wp:cNvGraphicFramePr>
+              <a:graphicFrameLocks xmlns:a="http://schemas.openxmlformats.org/drawingml/2006/main" noChangeAspect="1"/>
+            </wp:cNvGraphicFramePr>
+            <a:graphic xmlns:a="http://schemas.openxmlformats.org/drawingml/2006/main">
+              <a:graphicData uri="http://schemas.openxmlformats.org/drawingml/2006/picture">
+                <pic:pic xmlns:pic="http://schemas.openxmlformats.org/drawingml/2006/picture">
+                  <pic:nvPicPr>
+                    <pic:cNvPr id="1" name=""/>
+                    <pic:cNvPicPr/>
+                  </pic:nvPicPr>
+                  <pic:blipFill>
+                    <a:blip r:embed="rId12"/>
+                    <a:stretch>
+                      <a:fillRect/>
+                    </a:stretch>
+                  </pic:blipFill>
+                  <pic:spPr>
+                    <a:xfrm>
+                      <a:off x="0" y="0"/>
+                      <a:ext cx="5731510" cy="1334770"/>
+                    </a:xfrm>
+                    <a:prstGeom prst="rect">
+                      <a:avLst/>
+                    </a:prstGeom>
+                  </pic:spPr>
+                </pic:pic>
+              </a:graphicData>
+            </a:graphic>
+          </wp:inline>
+        </w:drawing>
+      </w:r>
+    </w:p>
+    <w:p>
+      <w:pPr>
+        <w:pStyle w:val="ListParagraph"/>
+      </w:pPr>
+    </w:p>
+    <w:p>
+      <w:pPr>
+        <w:pStyle w:val="ListParagraph"/>
+      </w:pPr>
+      <w:r>
+        <w:t>PCA Graph</w:t>
+      </w:r>
+    </w:p>
+    <w:p>
+      <w:pPr>
+        <w:pStyle w:val="ListParagraph"/>
+      </w:pPr>
+      <w:r>
+        <w:rPr>
+          <w:noProof/>
+          <w:lang w:eastAsia="en-IN"/>
+        </w:rPr>
+        <w:drawing>
+          <wp:inline distT="0" distB="0" distL="0" distR="0">
+            <wp:extent cx="5731510" cy="3346608"/>
+            <wp:effectExtent l="0" t="0" r="2540" b="6350"/>
+            <wp:docPr id="9" name="Picture 9" descr="C:\Users\sweta\AppData\Local\Microsoft\Windows\INetCacheContent.Word\PCA_1.png"/>
+            <wp:cNvGraphicFramePr>
+              <a:graphicFrameLocks xmlns:a="http://schemas.openxmlformats.org/drawingml/2006/main" noChangeAspect="1"/>
+            </wp:cNvGraphicFramePr>
+            <a:graphic xmlns:a="http://schemas.openxmlformats.org/drawingml/2006/main">
+              <a:graphicData uri="http://schemas.openxmlformats.org/drawingml/2006/picture">
+                <pic:pic xmlns:pic="http://schemas.openxmlformats.org/drawingml/2006/picture">
+                  <pic:nvPicPr>
+                    <pic:cNvPr id="0" name="Picture 3" descr="C:\Users\sweta\AppData\Local\Microsoft\Windows\INetCacheContent.Word\PCA_1.png"/>
+                    <pic:cNvPicPr>
+                      <a:picLocks noChangeAspect="1" noChangeArrowheads="1"/>
+                    </pic:cNvPicPr>
+                  </pic:nvPicPr>
+                  <pic:blipFill>
+                    <a:blip r:embed="rId13">
+                      <a:extLst>
+                        <a:ext uri="{28A0092B-C50C-407E-A947-70E740481C1C}">
+                          <a14:useLocalDpi xmlns:a14="http://schemas.microsoft.com/office/drawing/2010/main" val="0"/>
+                        </a:ext>
+                      </a:extLst>
+                    </a:blip>
+                    <a:srcRect/>
+                    <a:stretch>
+                      <a:fillRect/>
+                    </a:stretch>
+                  </pic:blipFill>
+                  <pic:spPr bwMode="auto">
+                    <a:xfrm>
+                      <a:off x="0" y="0"/>
+                      <a:ext cx="5731510" cy="3346608"/>
+                    </a:xfrm>
+                    <a:prstGeom prst="rect">
+                      <a:avLst/>
+                    </a:prstGeom>
+                    <a:noFill/>
+                    <a:ln>
+                      <a:noFill/>
+                    </a:ln>
+                  </pic:spPr>
+                </pic:pic>
+              </a:graphicData>
+            </a:graphic>
+          </wp:inline>
+        </w:drawing>
+      </w:r>
+    </w:p>
+    <w:p>
+      <w:pPr>
+        <w:pStyle w:val="ListParagraph"/>
+      </w:pPr>
+    </w:p>
+    <w:p>
+      <w:pPr>
+        <w:pStyle w:val="ListParagraph"/>
+      </w:pPr>
+      <w:r>
+        <w:t>PCA Loadings</w:t>
+      </w:r>
+    </w:p>
+    <w:p>
+      <w:pPr>
+        <w:pStyle w:val="ListParagraph"/>
+      </w:pPr>
+      <w:r>
+        <w:rPr>
+          <w:noProof/>
+          <w:lang w:eastAsia="en-IN"/>
+        </w:rPr>
+        <w:drawing>
+          <wp:inline distT="0" distB="0" distL="0" distR="0">
+            <wp:extent cx="5731381" cy="2341917"/>
+            <wp:effectExtent l="0" t="0" r="3175" b="1270"/>
+            <wp:docPr id="10" name="Picture 10" descr="C:\Users\sweta\AppData\Local\Microsoft\Windows\INetCacheContent.Word\PCA_2.png"/>
+            <wp:cNvGraphicFramePr>
+              <a:graphicFrameLocks xmlns:a="http://schemas.openxmlformats.org/drawingml/2006/main" noChangeAspect="1"/>
+            </wp:cNvGraphicFramePr>
+            <a:graphic xmlns:a="http://schemas.openxmlformats.org/drawingml/2006/main">
+              <a:graphicData uri="http://schemas.openxmlformats.org/drawingml/2006/picture">
+                <pic:pic xmlns:pic="http://schemas.openxmlformats.org/drawingml/2006/picture">
+                  <pic:nvPicPr>
+                    <pic:cNvPr id="0" name="Picture 5" descr="C:\Users\sweta\AppData\Local\Microsoft\Windows\INetCacheContent.Word\PCA_2.png"/>
+                    <pic:cNvPicPr>
+                      <a:picLocks noChangeAspect="1" noChangeArrowheads="1"/>
+                    </pic:cNvPicPr>
+                  </pic:nvPicPr>
+                  <pic:blipFill>
+                    <a:blip r:embed="rId14">
+                      <a:extLst>
+                        <a:ext uri="{28A0092B-C50C-407E-A947-70E740481C1C}">
+                          <a14:useLocalDpi xmlns:a14="http://schemas.microsoft.com/office/drawing/2010/main" val="0"/>
+                        </a:ext>
+                      </a:extLst>
+                    </a:blip>
+                    <a:srcRect/>
+                    <a:stretch>
+                      <a:fillRect/>
+                    </a:stretch>
+                  </pic:blipFill>
+                  <pic:spPr bwMode="auto">
+                    <a:xfrm>
+                      <a:off x="0" y="0"/>
+                      <a:ext cx="5748946" cy="2349094"/>
+                    </a:xfrm>
+                    <a:prstGeom prst="rect">
+                      <a:avLst/>
+                    </a:prstGeom>
+                    <a:noFill/>
+                    <a:ln>
+                      <a:noFill/>
+                    </a:ln>
+                  </pic:spPr>
+                </pic:pic>
+              </a:graphicData>
+            </a:graphic>
+          </wp:inline>
+        </w:drawing>
+      </w:r>
+    </w:p>
+    <w:p>
+      <w:pPr>
+        <w:pStyle w:val="ListParagraph"/>
+      </w:pPr>
     </w:p>
     <w:sectPr>
       <w:pgSz w:w="11906" w:h="16838"/>

</xml_diff>